<commit_message>
Little changes to the concept document
# Completed the several sections of the documents

To to in future:
# change game title
# exploit characters' species stories
# evaluate if use a story or seasons
</commit_message>
<xml_diff>
--- a/Documentation/Concept - LAMA.docx
+++ b/Documentation/Concept - LAMA.docx
@@ -78,21 +78,20 @@
     <w:p>
       <w:pPr>
         <w:ind w:firstLine="1560"/>
-        <w:rPr>
-          <w:lang w:val="en-US"/>
-        </w:rPr>
-      </w:pPr>
-      <w:r>
-        <w:rPr>
-          <w:lang w:val="en-US"/>
-        </w:rPr>
-        <w:t xml:space="preserve">Loris Cerrato, 894173 </w:t>
+      </w:pPr>
+      <w:r>
+        <w:t xml:space="preserve">Loris </w:t>
       </w:r>
       <w:proofErr w:type="spellStart"/>
       <w:r>
-        <w:rPr>
-          <w:lang w:val="en-US"/>
-        </w:rPr>
+        <w:t>Cerrato</w:t>
+      </w:r>
+      <w:proofErr w:type="spellEnd"/>
+      <w:r>
+        <w:t xml:space="preserve">, 894173 </w:t>
+      </w:r>
+      <w:proofErr w:type="spellStart"/>
+      <w:r>
         <w:t>Polimi</w:t>
       </w:r>
       <w:proofErr w:type="spellEnd"/>
@@ -100,14 +99,8 @@
     <w:p>
       <w:pPr>
         <w:ind w:firstLine="1560"/>
-        <w:rPr>
-          <w:lang w:val="en-US"/>
-        </w:rPr>
-      </w:pPr>
-      <w:r>
-        <w:rPr>
-          <w:lang w:val="en-US"/>
-        </w:rPr>
+      </w:pPr>
+      <w:r>
         <w:t>Andrea De Cosmo, 939930</w:t>
       </w:r>
     </w:p>
@@ -933,8 +926,6 @@
         </w:rPr>
         <w:t>.</w:t>
       </w:r>
-      <w:bookmarkStart w:id="0" w:name="_GoBack"/>
-      <w:bookmarkEnd w:id="0"/>
     </w:p>
     <w:p>
       <w:pPr>
@@ -1532,13 +1523,7 @@
         <w:rPr>
           <w:lang w:val="en-US"/>
         </w:rPr>
-        <w:t xml:space="preserve"> </w:t>
-      </w:r>
-      <w:r>
-        <w:rPr>
-          <w:lang w:val="en-US"/>
-        </w:rPr>
-        <w:t>car, placed in the arena.</w:t>
+        <w:t xml:space="preserve"> car, placed in the arena.</w:t>
       </w:r>
       <w:r>
         <w:rPr>
@@ -1585,19 +1570,7 @@
         <w:rPr>
           <w:lang w:val="en-US"/>
         </w:rPr>
-        <w:t xml:space="preserve">Depending on the different faction, a special ability, that </w:t>
-      </w:r>
-      <w:r>
-        <w:rPr>
-          <w:lang w:val="en-US"/>
-        </w:rPr>
-        <w:t>charges up with time</w:t>
-      </w:r>
-      <w:r>
-        <w:rPr>
-          <w:lang w:val="en-US"/>
-        </w:rPr>
-        <w:t xml:space="preserve"> and players’ performances, can be used.</w:t>
+        <w:t>Depending on the different faction, a special ability, that charges up with time and players’ performances, can be used.</w:t>
       </w:r>
     </w:p>
     <w:p>
@@ -1689,21 +1662,7 @@
         <w:rPr>
           <w:lang w:val="en-US"/>
         </w:rPr>
-        <w:t xml:space="preserve"> change it during the match and </w:t>
-      </w:r>
-      <w:proofErr w:type="spellStart"/>
-      <w:r>
-        <w:rPr>
-          <w:lang w:val="en-US"/>
-        </w:rPr>
-        <w:t>can not</w:t>
-      </w:r>
-      <w:proofErr w:type="spellEnd"/>
-      <w:r>
-        <w:rPr>
-          <w:lang w:val="en-US"/>
-        </w:rPr>
-        <w:t xml:space="preserve"> have </w:t>
+        <w:t xml:space="preserve"> change it during the match and can not have </w:t>
       </w:r>
       <w:proofErr w:type="gramStart"/>
       <w:r>
@@ -1767,13 +1726,7 @@
         <w:rPr>
           <w:lang w:val="en-US"/>
         </w:rPr>
-        <w:t xml:space="preserve"> </w:t>
-      </w:r>
-      <w:r>
-        <w:rPr>
-          <w:lang w:val="en-US"/>
-        </w:rPr>
-        <w:t>Players can not shoot to themselves.</w:t>
+        <w:t xml:space="preserve"> Players can not shoot to themselves.</w:t>
       </w:r>
     </w:p>
     <w:p>
@@ -1815,21 +1768,7 @@
         <w:rPr>
           <w:lang w:val="en-US"/>
         </w:rPr>
-        <w:t xml:space="preserve"> </w:t>
-      </w:r>
-      <w:proofErr w:type="spellStart"/>
-      <w:r>
-        <w:rPr>
-          <w:lang w:val="en-US"/>
-        </w:rPr>
-        <w:t>can not</w:t>
-      </w:r>
-      <w:proofErr w:type="spellEnd"/>
-      <w:r>
-        <w:rPr>
-          <w:lang w:val="en-US"/>
-        </w:rPr>
-        <w:t xml:space="preserve"> leave </w:t>
+        <w:t xml:space="preserve"> can not leave </w:t>
       </w:r>
       <w:r>
         <w:rPr>
@@ -2749,7 +2688,37 @@
         <w:rPr>
           <w:lang w:val="en-US"/>
         </w:rPr>
-        <w:t xml:space="preserve">The player can choose </w:t>
+        <w:t>T</w:t>
+      </w:r>
+      <w:r>
+        <w:rPr>
+          <w:lang w:val="en-US"/>
+        </w:rPr>
+        <w:t xml:space="preserve">he game, to represent players, uses characters each one representative of one of the </w:t>
+      </w:r>
+      <w:r>
+        <w:rPr>
+          <w:lang w:val="en-US"/>
+        </w:rPr>
+        <w:t xml:space="preserve">factions </w:t>
+      </w:r>
+      <w:r>
+        <w:rPr>
+          <w:lang w:val="en-US"/>
+        </w:rPr>
+        <w:t>that compete in the game.</w:t>
+      </w:r>
+      <w:r>
+        <w:rPr>
+          <w:lang w:val="en-US"/>
+        </w:rPr>
+        <w:t xml:space="preserve"> T</w:t>
+      </w:r>
+      <w:r>
+        <w:rPr>
+          <w:lang w:val="en-US"/>
+        </w:rPr>
+        <w:t xml:space="preserve">he player can choose </w:t>
       </w:r>
       <w:r>
         <w:rPr>
@@ -2761,7 +2730,19 @@
         <w:rPr>
           <w:lang w:val="en-US"/>
         </w:rPr>
-        <w:t>among 4 different species</w:t>
+        <w:t xml:space="preserve">among 4 different </w:t>
+      </w:r>
+      <w:r>
+        <w:rPr>
+          <w:lang w:val="en-US"/>
+        </w:rPr>
+        <w:t xml:space="preserve">animal </w:t>
+      </w:r>
+      <w:r>
+        <w:rPr>
+          <w:lang w:val="en-US"/>
+        </w:rPr>
+        <w:t>species</w:t>
       </w:r>
       <w:r>
         <w:rPr>
@@ -2821,13 +2802,43 @@
         <w:rPr>
           <w:lang w:val="en-US"/>
         </w:rPr>
-        <w:t xml:space="preserve"> different factions </w:t>
-      </w:r>
-      <w:r>
-        <w:rPr>
-          <w:lang w:val="en-US"/>
-        </w:rPr>
-        <w:t xml:space="preserve">are Lions, Eagles, Rhinos and Sharks but their characterization </w:t>
+        <w:t xml:space="preserve"> </w:t>
+      </w:r>
+      <w:r>
+        <w:rPr>
+          <w:lang w:val="en-US"/>
+        </w:rPr>
+        <w:t xml:space="preserve">possible </w:t>
+      </w:r>
+      <w:r>
+        <w:rPr>
+          <w:lang w:val="en-US"/>
+        </w:rPr>
+        <w:t xml:space="preserve">factions </w:t>
+      </w:r>
+      <w:r>
+        <w:rPr>
+          <w:lang w:val="en-US"/>
+        </w:rPr>
+        <w:t xml:space="preserve">are </w:t>
+      </w:r>
+      <w:r>
+        <w:rPr>
+          <w:lang w:val="en-US"/>
+        </w:rPr>
+        <w:t>Eagles, Lions, Rhinos and Sharks</w:t>
+      </w:r>
+      <w:r>
+        <w:rPr>
+          <w:lang w:val="en-US"/>
+        </w:rPr>
+        <w:t xml:space="preserve"> </w:t>
+      </w:r>
+      <w:r>
+        <w:rPr>
+          <w:lang w:val="en-US"/>
+        </w:rPr>
+        <w:t xml:space="preserve">but their characterization </w:t>
       </w:r>
       <w:r>
         <w:rPr>
@@ -2898,13 +2909,131 @@
         <w:rPr>
           <w:lang w:val="en-US"/>
         </w:rPr>
-        <w:t xml:space="preserve">Due to the actual idea and nature of the game, there is not a well-defined story up to now. One of the possible alternatives is to represent the events as a </w:t>
-      </w:r>
-      <w:r>
-        <w:rPr>
-          <w:lang w:val="en-US"/>
-        </w:rPr>
-        <w:t>series of events set during the conflict that involves the 4 species.</w:t>
+        <w:t>In a remote future, humans have finally abandoned the Earth to move on an exoplanet (a planet outside the solar system) where the mankind would find the suitable conditions to live. After this, only the animals were left on the blue planet</w:t>
+      </w:r>
+      <w:r>
+        <w:rPr>
+          <w:lang w:val="en-US"/>
+        </w:rPr>
+        <w:t>.</w:t>
+      </w:r>
+    </w:p>
+    <w:p>
+      <w:pPr>
+        <w:pStyle w:val="Paragrafoelenco"/>
+        <w:rPr>
+          <w:lang w:val="en-US"/>
+        </w:rPr>
+      </w:pPr>
+      <w:r>
+        <w:rPr>
+          <w:lang w:val="en-US"/>
+        </w:rPr>
+        <w:t>Over centuries, those creature</w:t>
+      </w:r>
+      <w:r>
+        <w:rPr>
+          <w:lang w:val="en-US"/>
+        </w:rPr>
+        <w:t>s</w:t>
+      </w:r>
+      <w:r>
+        <w:rPr>
+          <w:lang w:val="en-US"/>
+        </w:rPr>
+        <w:t xml:space="preserve"> have evolved and have learnt to use all the technology humans have left</w:t>
+      </w:r>
+      <w:r>
+        <w:rPr>
+          <w:lang w:val="en-US"/>
+        </w:rPr>
+        <w:t xml:space="preserve"> and </w:t>
+      </w:r>
+      <w:r>
+        <w:rPr>
+          <w:lang w:val="en-US"/>
+        </w:rPr>
+        <w:t>to communicate and act as men, ending up acquiring part of our descendants’ anatomy.</w:t>
+      </w:r>
+    </w:p>
+    <w:p>
+      <w:pPr>
+        <w:pStyle w:val="Paragrafoelenco"/>
+        <w:rPr>
+          <w:lang w:val="en-US"/>
+        </w:rPr>
+      </w:pPr>
+      <w:r>
+        <w:rPr>
+          <w:lang w:val="en-US"/>
+        </w:rPr>
+        <w:t>Four species have risen above the others - Eagles, Lions, Rhinos and Sharks – and started a long war that has lasted for decades, causing thousands of deaths to the point of risking the extinction. Aware that the conflict would lead to nothing different from pain and destruction, the chiefs of the factions decided to reach an agreement: the war had to stop and their clash to get the supremacy would have been set only in the Hypogeum</w:t>
+      </w:r>
+      <w:r>
+        <w:rPr>
+          <w:lang w:val="en-US"/>
+        </w:rPr>
+        <w:t xml:space="preserve">, </w:t>
+      </w:r>
+      <w:r>
+        <w:rPr>
+          <w:lang w:val="en-US"/>
+        </w:rPr>
+        <w:t>a huge arena where couples of the best individuals of each species would have driven cars equipped with</w:t>
+      </w:r>
+      <w:r>
+        <w:rPr>
+          <w:lang w:val="en-US"/>
+        </w:rPr>
+        <w:t xml:space="preserve"> different weapons, trying to kill each other and to .</w:t>
+      </w:r>
+    </w:p>
+    <w:p>
+      <w:pPr>
+        <w:pStyle w:val="Paragrafoelenco"/>
+        <w:rPr>
+          <w:lang w:val="en-US"/>
+        </w:rPr>
+      </w:pPr>
+    </w:p>
+    <w:p>
+      <w:pPr>
+        <w:pStyle w:val="Paragrafoelenco"/>
+        <w:rPr>
+          <w:lang w:val="en-US"/>
+        </w:rPr>
+      </w:pPr>
+      <w:r>
+        <w:rPr>
+          <w:lang w:val="en-US"/>
+        </w:rPr>
+        <w:t xml:space="preserve">Due to the actual idea and nature of the game, </w:t>
+      </w:r>
+      <w:r>
+        <w:rPr>
+          <w:lang w:val="en-US"/>
+        </w:rPr>
+        <w:t xml:space="preserve">from this point on </w:t>
+      </w:r>
+      <w:r>
+        <w:rPr>
+          <w:lang w:val="en-US"/>
+        </w:rPr>
+        <w:t xml:space="preserve">there is not a well-defined story up to now. One of the possible alternatives is to represent a </w:t>
+      </w:r>
+      <w:r>
+        <w:rPr>
+          <w:lang w:val="en-US"/>
+        </w:rPr>
+        <w:t>series of events set during the conflict that involves the 4 species</w:t>
+      </w:r>
+      <w:bookmarkStart w:id="0" w:name="_GoBack"/>
+      <w:bookmarkEnd w:id="0"/>
+      <w:r>
+        <w:rPr>
+          <w:lang w:val="en-US"/>
+        </w:rPr>
+        <w:t>.</w:t>
       </w:r>
     </w:p>
     <w:sectPr>
@@ -3513,6 +3642,7 @@
     <w:lsdException w:name="HTML Sample" w:semiHidden="1" w:unhideWhenUsed="1"/>
     <w:lsdException w:name="HTML Typewriter" w:semiHidden="1" w:unhideWhenUsed="1"/>
     <w:lsdException w:name="HTML Variable" w:semiHidden="1" w:unhideWhenUsed="1"/>
+    <w:lsdException w:name="Normal Table" w:semiHidden="1" w:unhideWhenUsed="1"/>
     <w:lsdException w:name="annotation subject" w:semiHidden="1" w:unhideWhenUsed="1"/>
     <w:lsdException w:name="No List" w:semiHidden="1" w:unhideWhenUsed="1"/>
     <w:lsdException w:name="Outline List 1" w:semiHidden="1" w:unhideWhenUsed="1"/>
@@ -3556,8 +3686,10 @@
     <w:lsdException w:name="Table Elegant" w:semiHidden="1" w:unhideWhenUsed="1"/>
     <w:lsdException w:name="Table Professional" w:semiHidden="1" w:unhideWhenUsed="1"/>
     <w:lsdException w:name="Table Subtle 1" w:semiHidden="1" w:unhideWhenUsed="1"/>
+    <w:lsdException w:name="Table Subtle 2" w:semiHidden="1" w:unhideWhenUsed="1"/>
     <w:lsdException w:name="Table Web 1" w:semiHidden="1" w:unhideWhenUsed="1"/>
     <w:lsdException w:name="Table Web 2" w:semiHidden="1" w:unhideWhenUsed="1"/>
+    <w:lsdException w:name="Table Web 3" w:semiHidden="1" w:unhideWhenUsed="1"/>
     <w:lsdException w:name="Balloon Text" w:semiHidden="1" w:unhideWhenUsed="1"/>
     <w:lsdException w:name="Table Grid" w:uiPriority="39"/>
     <w:lsdException w:name="Table Theme" w:semiHidden="1" w:unhideWhenUsed="1"/>

</xml_diff>